<commit_message>
Fix CODEXL-2588 Update release notes, quick start guide and user manual: 'developer.amd.com' should be replaced by 'gpuopen.com'
</commit_message>
<xml_diff>
--- a/CodeXL/Help/CodeXL User Guide/Getting Started.docx
+++ b/CodeXL/Help/CodeXL User Guide/Getting Started.docx
@@ -200,27 +200,7 @@
             <w:bCs/>
             <w:color w:val="3D578C"/>
           </w:rPr>
-          <w:t xml:space="preserve">Using </w:t>
-        </w:r>
-        <w:proofErr w:type="spellStart"/>
-        <w:r>
-          <w:rPr>
-            <w:rFonts w:cs="Verdana"/>
-            <w:b/>
-            <w:bCs/>
-            <w:color w:val="3D578C"/>
-          </w:rPr>
-          <w:t>CodeXL</w:t>
-        </w:r>
-        <w:proofErr w:type="spellEnd"/>
-        <w:r>
-          <w:rPr>
-            <w:rFonts w:cs="Verdana"/>
-            <w:b/>
-            <w:bCs/>
-            <w:color w:val="3D578C"/>
-          </w:rPr>
-          <w:t xml:space="preserve"> From a Remote Station</w:t>
+          <w:t>Using CodeXL From a Remote Station</w:t>
         </w:r>
       </w:hyperlink>
     </w:p>
@@ -296,8 +276,6 @@
         </w:rPr>
         <w:fldChar w:fldCharType="end"/>
       </w:r>
-      <w:bookmarkStart w:id="0" w:name="_GoBack"/>
-      <w:bookmarkEnd w:id="0"/>
     </w:p>
     <w:p>
       <w:pPr>
@@ -376,15 +354,15 @@
       <w:pPr>
         <w:pStyle w:val="Heading2"/>
       </w:pPr>
-      <w:bookmarkStart w:id="1" w:name="_topic_SystemRequirements"/>
-      <w:bookmarkStart w:id="2" w:name="_Toc371468499"/>
-      <w:bookmarkStart w:id="3" w:name="_Ref371512918"/>
+      <w:bookmarkStart w:id="0" w:name="_topic_SystemRequirements"/>
+      <w:bookmarkStart w:id="1" w:name="_Toc371468499"/>
+      <w:bookmarkStart w:id="2" w:name="_Ref371512918"/>
+      <w:bookmarkEnd w:id="0"/>
+      <w:r>
+        <w:t>System Requirements</w:t>
+      </w:r>
       <w:bookmarkEnd w:id="1"/>
-      <w:r>
-        <w:t>System Requirements</w:t>
-      </w:r>
       <w:bookmarkEnd w:id="2"/>
-      <w:bookmarkEnd w:id="3"/>
     </w:p>
     <w:p>
       <w:pPr>
@@ -453,63 +431,34 @@
         <w:pStyle w:val="ListParagraph"/>
         <w:ind w:left="1080"/>
       </w:pPr>
-      <w:bookmarkStart w:id="4" w:name="OLE_LINK2"/>
-      <w:bookmarkStart w:id="5" w:name="OLE_LINK3"/>
-    </w:p>
-    <w:p>
-      <w:r>
-        <w:t xml:space="preserve">For detailed system requirements see the </w:t>
-      </w:r>
-      <w:proofErr w:type="spellStart"/>
-      <w:r>
-        <w:t>CodeXL</w:t>
-      </w:r>
-      <w:proofErr w:type="spellEnd"/>
-      <w:r>
-        <w:t xml:space="preserve"> Release Notes in the </w:t>
-      </w:r>
-      <w:proofErr w:type="spellStart"/>
-      <w:r>
-        <w:t>CodeXL</w:t>
-      </w:r>
-      <w:proofErr w:type="spellEnd"/>
-      <w:r>
-        <w:t xml:space="preserve"> installation folder or on the Documentation section of the </w:t>
+      <w:bookmarkStart w:id="3" w:name="OLE_LINK2"/>
+      <w:bookmarkStart w:id="4" w:name="OLE_LINK3"/>
+    </w:p>
+    <w:p>
+      <w:r>
+        <w:t xml:space="preserve">For detailed system requirements see the CodeXL Release Notes in the CodeXL installation folder or on the Documentation section of the </w:t>
       </w:r>
       <w:hyperlink r:id="rId6" w:tgtFrame="_blank" w:history="1">
-        <w:proofErr w:type="spellStart"/>
+        <w:bookmarkEnd w:id="3"/>
         <w:r>
           <w:rPr>
             <w:rStyle w:val="Hyperlink"/>
           </w:rPr>
-          <w:t>CodeXL</w:t>
+          <w:t>CodeXL releases page</w:t>
         </w:r>
-        <w:proofErr w:type="spellEnd"/>
-        <w:r>
-          <w:rPr>
-            <w:rStyle w:val="Hyperlink"/>
-          </w:rPr>
-          <w:t xml:space="preserve"> web page</w:t>
-        </w:r>
-        <w:bookmarkEnd w:id="4"/>
       </w:hyperlink>
       <w:r>
         <w:t>.</w:t>
       </w:r>
-      <w:bookmarkEnd w:id="5"/>
+      <w:bookmarkEnd w:id="4"/>
     </w:p>
     <w:p>
       <w:pPr>
         <w:pStyle w:val="Subheader2"/>
       </w:pPr>
-      <w:bookmarkStart w:id="6" w:name="OLE_LINK4"/>
-      <w:proofErr w:type="spellStart"/>
-      <w:r>
-        <w:t>CodeXL</w:t>
-      </w:r>
-      <w:proofErr w:type="spellEnd"/>
-      <w:r>
-        <w:t xml:space="preserve"> Visual Studio Extension</w:t>
+      <w:bookmarkStart w:id="5" w:name="OLE_LINK4"/>
+      <w:r>
+        <w:t>CodeXL Visual Studio Extension</w:t>
       </w:r>
     </w:p>
     <w:p>
@@ -524,7 +473,7 @@
         <w:t>[Optional] Microsoft Visual Studio 2010 (Standard/Professional/Team System Edition)</w:t>
       </w:r>
     </w:p>
-    <w:bookmarkEnd w:id="6"/>
+    <w:bookmarkEnd w:id="5"/>
     <w:p>
       <w:pPr>
         <w:pStyle w:val="ListParagraph"/>
@@ -548,7 +497,7 @@
           <w:numId w:val="9"/>
         </w:numPr>
       </w:pPr>
-      <w:bookmarkStart w:id="7" w:name="OLE_LINK1"/>
+      <w:bookmarkStart w:id="6" w:name="OLE_LINK1"/>
       <w:r>
         <w:t>[Optional] Micro</w:t>
       </w:r>
@@ -577,7 +526,7 @@
         <w:t xml:space="preserve"> (Professional/Premium/Ultimate Edition)</w:t>
       </w:r>
     </w:p>
-    <w:bookmarkEnd w:id="7"/>
+    <w:bookmarkEnd w:id="6"/>
     <w:p>
       <w:pPr>
         <w:pStyle w:val="Subheader2"/>
@@ -714,40 +663,18 @@
         </w:rPr>
       </w:pPr>
       <w:r>
-        <w:t xml:space="preserve">For detailed system requirements see the </w:t>
-      </w:r>
-      <w:proofErr w:type="spellStart"/>
-      <w:r>
-        <w:t>CodeXL</w:t>
-      </w:r>
-      <w:proofErr w:type="spellEnd"/>
-      <w:r>
-        <w:t xml:space="preserve"> Release Notes in the </w:t>
-      </w:r>
-      <w:proofErr w:type="spellStart"/>
-      <w:r>
-        <w:t>CodeXL</w:t>
-      </w:r>
-      <w:proofErr w:type="spellEnd"/>
-      <w:r>
-        <w:t xml:space="preserve"> installation folder or on the Documentation section of the </w:t>
+        <w:t xml:space="preserve">For detailed system requirements see the CodeXL Release Notes in the CodeXL installation folder or on the Documentation section of the </w:t>
       </w:r>
       <w:hyperlink r:id="rId8" w:tgtFrame="_blank" w:history="1">
-        <w:proofErr w:type="spellStart"/>
         <w:r>
           <w:rPr>
             <w:rStyle w:val="Hyperlink"/>
           </w:rPr>
-          <w:t>CodeXL</w:t>
-        </w:r>
-        <w:proofErr w:type="spellEnd"/>
-        <w:r>
-          <w:rPr>
-            <w:rStyle w:val="Hyperlink"/>
-          </w:rPr>
-          <w:t xml:space="preserve"> web page</w:t>
+          <w:t>CodeXL releases page</w:t>
         </w:r>
       </w:hyperlink>
+      <w:bookmarkStart w:id="7" w:name="_GoBack"/>
+      <w:bookmarkEnd w:id="7"/>
       <w:r>
         <w:t>.</w:t>
       </w:r>
@@ -836,23 +763,7 @@
           <w:rFonts w:cs="Verdana"/>
           <w:color w:val="000000"/>
         </w:rPr>
-        <w:t xml:space="preserve">Install </w:t>
-      </w:r>
-      <w:proofErr w:type="spellStart"/>
-      <w:r>
-        <w:rPr>
-          <w:rFonts w:cs="Verdana"/>
-          <w:color w:val="000000"/>
-        </w:rPr>
-        <w:t>CodeXL</w:t>
-      </w:r>
-      <w:proofErr w:type="spellEnd"/>
-      <w:r>
-        <w:rPr>
-          <w:rFonts w:cs="Verdana"/>
-          <w:color w:val="000000"/>
-        </w:rPr>
-        <w:t xml:space="preserve"> using one of the following methods:</w:t>
+        <w:t>Install CodeXL using one of the following methods:</w:t>
       </w:r>
     </w:p>
     <w:p>
@@ -946,19 +857,11 @@
         </w:rPr>
         <w:t xml:space="preserve">Extract </w:t>
       </w:r>
-      <w:proofErr w:type="spellStart"/>
-      <w:r>
-        <w:rPr>
-          <w:rFonts w:cs="Verdana"/>
-        </w:rPr>
-        <w:t>CodeXL</w:t>
-      </w:r>
-      <w:proofErr w:type="spellEnd"/>
-      <w:r>
-        <w:rPr>
-          <w:rFonts w:cs="Verdana"/>
-        </w:rPr>
-        <w:t xml:space="preserve"> </w:t>
+      <w:r>
+        <w:rPr>
+          <w:rFonts w:cs="Verdana"/>
+        </w:rPr>
+        <w:t xml:space="preserve">CodeXL </w:t>
       </w:r>
       <w:proofErr w:type="spellStart"/>
       <w:r>
@@ -1051,21 +954,12 @@
         </w:rPr>
         <w:t xml:space="preserve">he </w:t>
       </w:r>
-      <w:proofErr w:type="spellStart"/>
-      <w:r>
-        <w:rPr>
-          <w:rFonts w:cs="Verdana"/>
-          <w:color w:val="000000"/>
-        </w:rPr>
-        <w:t>CodeXL</w:t>
-      </w:r>
-      <w:proofErr w:type="spellEnd"/>
-      <w:r>
-        <w:rPr>
-          <w:rFonts w:cs="Verdana"/>
-          <w:color w:val="000000"/>
-        </w:rPr>
-        <w:t xml:space="preserve"> </w:t>
+      <w:r>
+        <w:rPr>
+          <w:rFonts w:cs="Verdana"/>
+          <w:color w:val="000000"/>
+        </w:rPr>
+        <w:t xml:space="preserve">CodeXL </w:t>
       </w:r>
       <w:proofErr w:type="spellStart"/>
       <w:r>
@@ -1101,23 +995,8 @@
           <w:rFonts w:cs="Verdana"/>
           <w:color w:val="000000"/>
         </w:rPr>
-        <w:t xml:space="preserve">However, if you’ve downloaded the </w:t>
-      </w:r>
-      <w:proofErr w:type="spellStart"/>
-      <w:r>
-        <w:rPr>
-          <w:rFonts w:cs="Verdana"/>
-          <w:color w:val="000000"/>
-        </w:rPr>
-        <w:t>CodeXL</w:t>
-      </w:r>
-      <w:proofErr w:type="spellEnd"/>
-      <w:r>
-        <w:rPr>
-          <w:rFonts w:cs="Verdana"/>
-          <w:color w:val="000000"/>
-        </w:rPr>
-        <w:t xml:space="preserve"> tar archive, you have to install the Power Profiler’s Linux driver manually. This includes a simple step of </w:t>
+        <w:lastRenderedPageBreak/>
+        <w:t xml:space="preserve">However, if you’ve downloaded the CodeXL tar archive, you have to install the Power Profiler’s Linux driver manually. This includes a simple step of </w:t>
       </w:r>
       <w:r>
         <w:rPr>
@@ -1329,15 +1208,7 @@
         <w:ind w:firstLine="720"/>
       </w:pPr>
       <w:r>
-        <w:t xml:space="preserve">Install the </w:t>
-      </w:r>
-      <w:proofErr w:type="spellStart"/>
-      <w:r>
-        <w:t>CodeXL</w:t>
-      </w:r>
-      <w:proofErr w:type="spellEnd"/>
-      <w:r>
-        <w:t xml:space="preserve"> RPM package </w:t>
+        <w:t xml:space="preserve">Install the CodeXL RPM package </w:t>
       </w:r>
       <w:r>
         <w:t>usi</w:t>
@@ -1448,15 +1319,7 @@
         <w:t xml:space="preserve"> </w:t>
       </w:r>
       <w:r>
-        <w:t xml:space="preserve">the </w:t>
-      </w:r>
-      <w:proofErr w:type="spellStart"/>
-      <w:r>
-        <w:t>CodeXL</w:t>
-      </w:r>
-      <w:proofErr w:type="spellEnd"/>
-      <w:r>
-        <w:t xml:space="preserve"> </w:t>
+        <w:t xml:space="preserve">the CodeXL </w:t>
       </w:r>
       <w:proofErr w:type="spellStart"/>
       <w:r>
@@ -1615,23 +1478,7 @@
           <w:rFonts w:cs="Verdana"/>
           <w:color w:val="000000"/>
         </w:rPr>
-        <w:t xml:space="preserve">onfirm the </w:t>
-      </w:r>
-      <w:proofErr w:type="spellStart"/>
-      <w:r>
-        <w:rPr>
-          <w:rFonts w:cs="Verdana"/>
-          <w:color w:val="000000"/>
-        </w:rPr>
-        <w:t>CodeXL</w:t>
-      </w:r>
-      <w:proofErr w:type="spellEnd"/>
-      <w:r>
-        <w:rPr>
-          <w:rFonts w:cs="Verdana"/>
-          <w:color w:val="000000"/>
-        </w:rPr>
-        <w:t xml:space="preserve"> binaries </w:t>
+        <w:t xml:space="preserve">onfirm the CodeXL binaries </w:t>
       </w:r>
       <w:r>
         <w:rPr>
@@ -1716,83 +1563,26 @@
         </w:rPr>
         <w:t>“</w:t>
       </w:r>
-      <w:proofErr w:type="spellStart"/>
       <w:r>
         <w:rPr>
           <w:rFonts w:asciiTheme="minorHAnsi" w:hAnsiTheme="minorHAnsi" w:cs="Verdana"/>
           <w:color w:val="000000"/>
         </w:rPr>
-        <w:t>CodeXL</w:t>
-      </w:r>
-      <w:proofErr w:type="spellEnd"/>
+        <w:t>CodeXL” (the full path of the CodeXL folder should be:</w:t>
+      </w:r>
       <w:r>
         <w:rPr>
           <w:rFonts w:asciiTheme="minorHAnsi" w:hAnsiTheme="minorHAnsi" w:cs="Verdana"/>
           <w:color w:val="000000"/>
         </w:rPr>
-        <w:t xml:space="preserve">” (the full path of the </w:t>
-      </w:r>
-      <w:proofErr w:type="spellStart"/>
+        <w:t xml:space="preserve"> </w:t>
+      </w:r>
       <w:r>
         <w:rPr>
           <w:rFonts w:asciiTheme="minorHAnsi" w:hAnsiTheme="minorHAnsi" w:cs="Verdana"/>
           <w:color w:val="000000"/>
         </w:rPr>
-        <w:t>CodeXL</w:t>
-      </w:r>
-      <w:proofErr w:type="spellEnd"/>
-      <w:r>
-        <w:rPr>
-          <w:rFonts w:asciiTheme="minorHAnsi" w:hAnsiTheme="minorHAnsi" w:cs="Verdana"/>
-          <w:color w:val="000000"/>
-        </w:rPr>
-        <w:t xml:space="preserve"> folder should be:</w:t>
-      </w:r>
-      <w:r>
-        <w:rPr>
-          <w:rFonts w:asciiTheme="minorHAnsi" w:hAnsiTheme="minorHAnsi" w:cs="Verdana"/>
-          <w:color w:val="000000"/>
-        </w:rPr>
-        <w:t xml:space="preserve"> </w:t>
-      </w:r>
-      <w:r>
-        <w:rPr>
-          <w:rFonts w:asciiTheme="minorHAnsi" w:hAnsiTheme="minorHAnsi" w:cs="Verdana"/>
-          <w:color w:val="000000"/>
-        </w:rPr>
-        <w:t>C:\Program Files\</w:t>
-      </w:r>
-      <w:proofErr w:type="spellStart"/>
-      <w:r>
-        <w:rPr>
-          <w:rFonts w:asciiTheme="minorHAnsi" w:hAnsiTheme="minorHAnsi" w:cs="Verdana"/>
-          <w:color w:val="000000"/>
-        </w:rPr>
-        <w:t>CodeXL</w:t>
-      </w:r>
-      <w:proofErr w:type="spellEnd"/>
-      <w:r>
-        <w:rPr>
-          <w:rFonts w:asciiTheme="minorHAnsi" w:hAnsiTheme="minorHAnsi" w:cs="Verdana"/>
-          <w:color w:val="000000"/>
-        </w:rPr>
-        <w:t>, or C:\Program Files (x86)\</w:t>
-      </w:r>
-      <w:proofErr w:type="spellStart"/>
-      <w:r>
-        <w:rPr>
-          <w:rFonts w:asciiTheme="minorHAnsi" w:hAnsiTheme="minorHAnsi" w:cs="Verdana"/>
-          <w:color w:val="000000"/>
-        </w:rPr>
-        <w:t>CodeXL</w:t>
-      </w:r>
-      <w:proofErr w:type="spellEnd"/>
-      <w:r>
-        <w:rPr>
-          <w:rFonts w:asciiTheme="minorHAnsi" w:hAnsiTheme="minorHAnsi" w:cs="Verdana"/>
-          <w:color w:val="000000"/>
-        </w:rPr>
-        <w:t xml:space="preserve"> on 64-bit machines)</w:t>
+        <w:t>C:\Program Files\CodeXL, or C:\Program Files (x86)\CodeXL on 64-bit machines)</w:t>
       </w:r>
     </w:p>
     <w:p>
@@ -1821,7 +1611,6 @@
         </w:rPr>
         <w:t xml:space="preserve">A </w:t>
       </w:r>
-      <w:proofErr w:type="spellStart"/>
       <w:r>
         <w:rPr>
           <w:rFonts w:asciiTheme="minorHAnsi" w:hAnsiTheme="minorHAnsi" w:cs="Verdana"/>
@@ -1830,7 +1619,6 @@
         </w:rPr>
         <w:t>CodeXL</w:t>
       </w:r>
-      <w:proofErr w:type="spellEnd"/>
       <w:r>
         <w:rPr>
           <w:rFonts w:cs="Verdana"/>
@@ -1864,7 +1652,6 @@
         </w:rPr>
         <w:t xml:space="preserve">The Control Panel shows </w:t>
       </w:r>
-      <w:proofErr w:type="spellStart"/>
       <w:r>
         <w:rPr>
           <w:rFonts w:asciiTheme="minorHAnsi" w:hAnsiTheme="minorHAnsi" w:cs="Verdana"/>
@@ -1873,7 +1660,6 @@
         </w:rPr>
         <w:t>CodeXL</w:t>
       </w:r>
-      <w:proofErr w:type="spellEnd"/>
       <w:r>
         <w:rPr>
           <w:rFonts w:cs="Verdana"/>
@@ -1935,25 +1721,7 @@
           <w:i/>
           <w:color w:val="000000"/>
         </w:rPr>
-        <w:t>&lt;</w:t>
-      </w:r>
-      <w:proofErr w:type="spellStart"/>
-      <w:r>
-        <w:rPr>
-          <w:rFonts w:ascii="Courier New" w:hAnsi="Courier New" w:cs="Courier New"/>
-          <w:i/>
-          <w:color w:val="000000"/>
-        </w:rPr>
-        <w:t>CodeXL</w:t>
-      </w:r>
-      <w:proofErr w:type="spellEnd"/>
-      <w:r>
-        <w:rPr>
-          <w:rFonts w:ascii="Courier New" w:hAnsi="Courier New" w:cs="Courier New"/>
-          <w:i/>
-          <w:color w:val="000000"/>
-        </w:rPr>
-        <w:t xml:space="preserve"> Directory&gt;</w:t>
+        <w:t>&lt;CodeXL Directory&gt;</w:t>
       </w:r>
       <w:r>
         <w:rPr>
@@ -1993,49 +1761,31 @@
           <w:rFonts w:cs="Verdana"/>
           <w:color w:val="000000"/>
         </w:rPr>
-        <w:t xml:space="preserve">aunch </w:t>
-      </w:r>
-      <w:proofErr w:type="spellStart"/>
-      <w:r>
-        <w:rPr>
-          <w:rFonts w:cs="Verdana"/>
+        <w:t xml:space="preserve">aunch CodeXL </w:t>
+      </w:r>
+      <w:proofErr w:type="gramStart"/>
+      <w:r>
+        <w:rPr>
+          <w:rFonts w:cs="Verdana"/>
+          <w:color w:val="000000"/>
+        </w:rPr>
+        <w:t xml:space="preserve">using </w:t>
+      </w:r>
+      <w:r>
+        <w:rPr>
+          <w:rFonts w:ascii="Courier New" w:hAnsi="Courier New" w:cs="Courier New"/>
+          <w:color w:val="000000"/>
+        </w:rPr>
+        <w:t>./</w:t>
+      </w:r>
+      <w:proofErr w:type="gramEnd"/>
+      <w:r>
+        <w:rPr>
+          <w:rFonts w:ascii="Courier New" w:hAnsi="Courier New" w:cs="Courier New"/>
           <w:color w:val="000000"/>
         </w:rPr>
         <w:t>CodeXL</w:t>
       </w:r>
-      <w:proofErr w:type="spellEnd"/>
-      <w:r>
-        <w:rPr>
-          <w:rFonts w:cs="Verdana"/>
-          <w:color w:val="000000"/>
-        </w:rPr>
-        <w:t xml:space="preserve"> </w:t>
-      </w:r>
-      <w:proofErr w:type="gramStart"/>
-      <w:r>
-        <w:rPr>
-          <w:rFonts w:cs="Verdana"/>
-          <w:color w:val="000000"/>
-        </w:rPr>
-        <w:t xml:space="preserve">using </w:t>
-      </w:r>
-      <w:r>
-        <w:rPr>
-          <w:rFonts w:ascii="Courier New" w:hAnsi="Courier New" w:cs="Courier New"/>
-          <w:color w:val="000000"/>
-        </w:rPr>
-        <w:t>./</w:t>
-      </w:r>
-      <w:proofErr w:type="spellStart"/>
-      <w:proofErr w:type="gramEnd"/>
-      <w:r>
-        <w:rPr>
-          <w:rFonts w:ascii="Courier New" w:hAnsi="Courier New" w:cs="Courier New"/>
-          <w:color w:val="000000"/>
-        </w:rPr>
-        <w:t>CodeXL</w:t>
-      </w:r>
-      <w:proofErr w:type="spellEnd"/>
       <w:r>
         <w:rPr>
           <w:rFonts w:cs="Verdana"/>
@@ -2187,49 +1937,31 @@
           <w:rFonts w:cs="Verdana"/>
           <w:color w:val="000000"/>
         </w:rPr>
-        <w:t xml:space="preserve">aunch </w:t>
-      </w:r>
-      <w:proofErr w:type="spellStart"/>
-      <w:r>
-        <w:rPr>
-          <w:rFonts w:cs="Verdana"/>
+        <w:t xml:space="preserve">aunch CodeXL </w:t>
+      </w:r>
+      <w:proofErr w:type="gramStart"/>
+      <w:r>
+        <w:rPr>
+          <w:rFonts w:cs="Verdana"/>
+          <w:color w:val="000000"/>
+        </w:rPr>
+        <w:t xml:space="preserve">using </w:t>
+      </w:r>
+      <w:r>
+        <w:rPr>
+          <w:rFonts w:ascii="Courier New" w:hAnsi="Courier New" w:cs="Courier New"/>
+          <w:color w:val="000000"/>
+        </w:rPr>
+        <w:t>./</w:t>
+      </w:r>
+      <w:proofErr w:type="gramEnd"/>
+      <w:r>
+        <w:rPr>
+          <w:rFonts w:ascii="Courier New" w:hAnsi="Courier New" w:cs="Courier New"/>
           <w:color w:val="000000"/>
         </w:rPr>
         <w:t>CodeXL</w:t>
       </w:r>
-      <w:proofErr w:type="spellEnd"/>
-      <w:r>
-        <w:rPr>
-          <w:rFonts w:cs="Verdana"/>
-          <w:color w:val="000000"/>
-        </w:rPr>
-        <w:t xml:space="preserve"> </w:t>
-      </w:r>
-      <w:proofErr w:type="gramStart"/>
-      <w:r>
-        <w:rPr>
-          <w:rFonts w:cs="Verdana"/>
-          <w:color w:val="000000"/>
-        </w:rPr>
-        <w:t xml:space="preserve">using </w:t>
-      </w:r>
-      <w:r>
-        <w:rPr>
-          <w:rFonts w:ascii="Courier New" w:hAnsi="Courier New" w:cs="Courier New"/>
-          <w:color w:val="000000"/>
-        </w:rPr>
-        <w:t>./</w:t>
-      </w:r>
-      <w:proofErr w:type="spellStart"/>
-      <w:proofErr w:type="gramEnd"/>
-      <w:r>
-        <w:rPr>
-          <w:rFonts w:ascii="Courier New" w:hAnsi="Courier New" w:cs="Courier New"/>
-          <w:color w:val="000000"/>
-        </w:rPr>
-        <w:t>CodeXL</w:t>
-      </w:r>
-      <w:proofErr w:type="spellEnd"/>
       <w:r>
         <w:rPr>
           <w:rFonts w:cs="Verdana"/>
@@ -2432,23 +2164,13 @@
         </w:rPr>
         <w:t xml:space="preserve"> find </w:t>
       </w:r>
-      <w:proofErr w:type="spellStart"/>
       <w:r>
         <w:rPr>
           <w:rFonts w:ascii="Courier New" w:hAnsi="Courier New" w:cs="Courier New"/>
           <w:bCs/>
           <w:color w:val="000000"/>
         </w:rPr>
-        <w:t>CodeXL</w:t>
-      </w:r>
-      <w:proofErr w:type="spellEnd"/>
-      <w:r>
-        <w:rPr>
-          <w:rFonts w:ascii="Courier New" w:hAnsi="Courier New" w:cs="Courier New"/>
-          <w:bCs/>
-          <w:color w:val="000000"/>
-        </w:rPr>
-        <w:t xml:space="preserve"> </w:t>
+        <w:t xml:space="preserve">CodeXL </w:t>
       </w:r>
       <w:proofErr w:type="spellStart"/>
       <w:r>
@@ -2479,15 +2201,7 @@
       <w:bookmarkEnd w:id="12"/>
       <w:bookmarkEnd w:id="13"/>
       <w:r>
-        <w:t xml:space="preserve">Using </w:t>
-      </w:r>
-      <w:proofErr w:type="spellStart"/>
-      <w:r>
-        <w:t>CodeXL</w:t>
-      </w:r>
-      <w:proofErr w:type="spellEnd"/>
-      <w:r>
-        <w:t xml:space="preserve"> </w:t>
+        <w:t xml:space="preserve">Using CodeXL </w:t>
       </w:r>
       <w:proofErr w:type="gramStart"/>
       <w:r>
@@ -2499,13 +2213,8 @@
       </w:r>
     </w:p>
     <w:p>
-      <w:proofErr w:type="spellStart"/>
-      <w:r>
-        <w:t>CodeXL</w:t>
-      </w:r>
-      <w:proofErr w:type="spellEnd"/>
-      <w:r>
-        <w:t xml:space="preserve"> can be used remotely using the following methods:</w:t>
+      <w:r>
+        <w:t>CodeXL can be used remotely using the following methods:</w:t>
       </w:r>
     </w:p>
     <w:p>
@@ -2528,13 +2237,8 @@
           <w:numId w:val="12"/>
         </w:numPr>
       </w:pPr>
-      <w:proofErr w:type="spellStart"/>
-      <w:r>
-        <w:t>CodeXL</w:t>
-      </w:r>
-      <w:proofErr w:type="spellEnd"/>
-      <w:r>
-        <w:t xml:space="preserve"> Remote Agent</w:t>
+      <w:r>
+        <w:t>CodeXL Remote Agent</w:t>
       </w:r>
     </w:p>
     <w:p>
@@ -2552,15 +2256,8 @@
     </w:p>
     <w:p>
       <w:r>
-        <w:t xml:space="preserve">Run </w:t>
-      </w:r>
-      <w:proofErr w:type="spellStart"/>
-      <w:r>
-        <w:t>CodeXL</w:t>
-      </w:r>
-      <w:proofErr w:type="spellEnd"/>
-      <w:r>
-        <w:t xml:space="preserve"> graphic client application on the target platform via desktop sharing such as Windows Remote Desktop, VNC, SSH and X </w:t>
+        <w:lastRenderedPageBreak/>
+        <w:t xml:space="preserve">Run CodeXL graphic client application on the target platform via desktop sharing such as Windows Remote Desktop, VNC, SSH and X </w:t>
       </w:r>
       <w:proofErr w:type="spellStart"/>
       <w:r>
@@ -2593,39 +2290,7 @@
           <w:rFonts w:asciiTheme="minorHAnsi" w:hAnsiTheme="minorHAnsi"/>
           <w:sz w:val="22"/>
         </w:rPr>
-        <w:t xml:space="preserve">OpenGL applications that are run for debugging/profiling may not recognize the shared desktop as supporting their GL requirements. If this happens run </w:t>
-      </w:r>
-      <w:proofErr w:type="spellStart"/>
-      <w:r>
-        <w:rPr>
-          <w:rFonts w:asciiTheme="minorHAnsi" w:hAnsiTheme="minorHAnsi"/>
-          <w:sz w:val="22"/>
-        </w:rPr>
-        <w:t>CodeXL</w:t>
-      </w:r>
-      <w:proofErr w:type="spellEnd"/>
-      <w:r>
-        <w:rPr>
-          <w:rFonts w:asciiTheme="minorHAnsi" w:hAnsiTheme="minorHAnsi"/>
-          <w:sz w:val="22"/>
-        </w:rPr>
-        <w:t xml:space="preserve"> locally on the target platform without desktop sharing or use the </w:t>
-      </w:r>
-      <w:proofErr w:type="spellStart"/>
-      <w:r>
-        <w:rPr>
-          <w:rFonts w:asciiTheme="minorHAnsi" w:hAnsiTheme="minorHAnsi"/>
-          <w:sz w:val="22"/>
-        </w:rPr>
-        <w:t>CodeXL</w:t>
-      </w:r>
-      <w:proofErr w:type="spellEnd"/>
-      <w:r>
-        <w:rPr>
-          <w:rFonts w:asciiTheme="minorHAnsi" w:hAnsiTheme="minorHAnsi"/>
-          <w:sz w:val="22"/>
-        </w:rPr>
-        <w:t xml:space="preserve"> Remote Agent (see below).</w:t>
+        <w:t>OpenGL applications that are run for debugging/profiling may not recognize the shared desktop as supporting their GL requirements. If this happens run CodeXL locally on the target platform without desktop sharing or use the CodeXL Remote Agent (see below).</w:t>
       </w:r>
     </w:p>
     <w:p>
@@ -2645,7 +2310,7 @@
           <w:rFonts w:asciiTheme="minorHAnsi" w:hAnsiTheme="minorHAnsi"/>
           <w:sz w:val="22"/>
         </w:rPr>
-        <w:t xml:space="preserve">When </w:t>
+        <w:t xml:space="preserve">When CodeXL is run remotely using Linux SSH access, CodeXL requires X streaming such as provided by applications like </w:t>
       </w:r>
       <w:proofErr w:type="spellStart"/>
       <w:r>
@@ -2653,7 +2318,7 @@
           <w:rFonts w:asciiTheme="minorHAnsi" w:hAnsiTheme="minorHAnsi"/>
           <w:sz w:val="22"/>
         </w:rPr>
-        <w:t>CodeXL</w:t>
+        <w:t>Xming</w:t>
       </w:r>
       <w:proofErr w:type="spellEnd"/>
       <w:r>
@@ -2661,38 +2326,6 @@
           <w:rFonts w:asciiTheme="minorHAnsi" w:hAnsiTheme="minorHAnsi"/>
           <w:sz w:val="22"/>
         </w:rPr>
-        <w:t xml:space="preserve"> is run remotely using Linux SSH access, </w:t>
-      </w:r>
-      <w:proofErr w:type="spellStart"/>
-      <w:r>
-        <w:rPr>
-          <w:rFonts w:asciiTheme="minorHAnsi" w:hAnsiTheme="minorHAnsi"/>
-          <w:sz w:val="22"/>
-        </w:rPr>
-        <w:t>CodeXL</w:t>
-      </w:r>
-      <w:proofErr w:type="spellEnd"/>
-      <w:r>
-        <w:rPr>
-          <w:rFonts w:asciiTheme="minorHAnsi" w:hAnsiTheme="minorHAnsi"/>
-          <w:sz w:val="22"/>
-        </w:rPr>
-        <w:t xml:space="preserve"> requires X streaming such as provided by applications like </w:t>
-      </w:r>
-      <w:proofErr w:type="spellStart"/>
-      <w:r>
-        <w:rPr>
-          <w:rFonts w:asciiTheme="minorHAnsi" w:hAnsiTheme="minorHAnsi"/>
-          <w:sz w:val="22"/>
-        </w:rPr>
-        <w:t>Xming</w:t>
-      </w:r>
-      <w:proofErr w:type="spellEnd"/>
-      <w:r>
-        <w:rPr>
-          <w:rFonts w:asciiTheme="minorHAnsi" w:hAnsiTheme="minorHAnsi"/>
-          <w:sz w:val="22"/>
-        </w:rPr>
         <w:t>, etc.</w:t>
       </w:r>
     </w:p>
@@ -2700,34 +2333,13 @@
       <w:pPr>
         <w:pStyle w:val="Subheader1"/>
       </w:pPr>
-      <w:proofErr w:type="spellStart"/>
-      <w:r>
-        <w:t>CodeXL</w:t>
-      </w:r>
-      <w:proofErr w:type="spellEnd"/>
-      <w:r>
-        <w:t xml:space="preserve"> Remote Agent</w:t>
-      </w:r>
-    </w:p>
-    <w:p>
-      <w:r>
-        <w:t xml:space="preserve">Run the </w:t>
-      </w:r>
-      <w:proofErr w:type="spellStart"/>
-      <w:r>
-        <w:t>CodeXL</w:t>
-      </w:r>
-      <w:proofErr w:type="spellEnd"/>
-      <w:r>
-        <w:t xml:space="preserve"> Remote Agent on the target platform, and run the </w:t>
-      </w:r>
-      <w:proofErr w:type="spellStart"/>
-      <w:r>
-        <w:t>CodeXL</w:t>
-      </w:r>
-      <w:proofErr w:type="spellEnd"/>
-      <w:r>
-        <w:t xml:space="preserve"> </w:t>
+      <w:r>
+        <w:t>CodeXL Remote Agent</w:t>
+      </w:r>
+    </w:p>
+    <w:p>
+      <w:r>
+        <w:t xml:space="preserve">Run the CodeXL Remote Agent on the target platform, and run the CodeXL </w:t>
       </w:r>
       <w:bookmarkStart w:id="16" w:name="OLE_LINK5"/>
       <w:r>
@@ -2788,39 +2400,7 @@
           <w:rFonts w:cs="Verdana"/>
           <w:color w:val="000000"/>
         </w:rPr>
-        <w:t xml:space="preserve">in the </w:t>
-      </w:r>
-      <w:proofErr w:type="spellStart"/>
-      <w:r>
-        <w:rPr>
-          <w:rFonts w:cs="Verdana"/>
-          <w:color w:val="000000"/>
-        </w:rPr>
-        <w:t>CodeXL</w:t>
-      </w:r>
-      <w:proofErr w:type="spellEnd"/>
-      <w:r>
-        <w:rPr>
-          <w:rFonts w:cs="Verdana"/>
-          <w:color w:val="000000"/>
-        </w:rPr>
-        <w:t xml:space="preserve"> Release Notes that are found in </w:t>
-      </w:r>
-      <w:proofErr w:type="spellStart"/>
-      <w:r>
-        <w:rPr>
-          <w:rFonts w:cs="Verdana"/>
-          <w:color w:val="000000"/>
-        </w:rPr>
-        <w:t>CodeXL</w:t>
-      </w:r>
-      <w:proofErr w:type="spellEnd"/>
-      <w:r>
-        <w:rPr>
-          <w:rFonts w:cs="Verdana"/>
-          <w:color w:val="000000"/>
-        </w:rPr>
-        <w:t xml:space="preserve"> installation directory, and at the</w:t>
+        <w:t>in the CodeXL Release Notes that are found in CodeXL installation directory, and at the</w:t>
       </w:r>
       <w:r>
         <w:rPr>
@@ -2830,19 +2410,11 @@
         <w:t xml:space="preserve"> </w:t>
       </w:r>
       <w:hyperlink r:id="rId9" w:tgtFrame="_blank" w:history="1">
-        <w:proofErr w:type="spellStart"/>
         <w:r>
           <w:rPr>
             <w:rStyle w:val="Hyperlink"/>
           </w:rPr>
-          <w:t>CodeXL</w:t>
-        </w:r>
-        <w:proofErr w:type="spellEnd"/>
-        <w:r>
-          <w:rPr>
-            <w:rStyle w:val="Hyperlink"/>
-          </w:rPr>
-          <w:t xml:space="preserve"> Forum</w:t>
+          <w:t>CodeXL Forum</w:t>
         </w:r>
       </w:hyperlink>
       <w:r>
@@ -2887,28 +2459,12 @@
         </w:rPr>
       </w:pPr>
       <w:hyperlink r:id="rId10" w:tgtFrame="_blank" w:history="1">
-        <w:proofErr w:type="spellStart"/>
         <w:r>
           <w:rPr>
             <w:rStyle w:val="Hyperlink"/>
           </w:rPr>
-          <w:t>CodeXL</w:t>
+          <w:t>CodeXL Project in github</w:t>
         </w:r>
-        <w:proofErr w:type="spellEnd"/>
-        <w:r>
-          <w:rPr>
-            <w:rStyle w:val="Hyperlink"/>
-          </w:rPr>
-          <w:t xml:space="preserve"> Project in </w:t>
-        </w:r>
-        <w:proofErr w:type="spellStart"/>
-        <w:r>
-          <w:rPr>
-            <w:rStyle w:val="Hyperlink"/>
-          </w:rPr>
-          <w:t>github</w:t>
-        </w:r>
-        <w:proofErr w:type="spellEnd"/>
       </w:hyperlink>
     </w:p>
     <w:p>
@@ -3035,17 +2591,15 @@
           <w:rFonts w:cs="Verdana"/>
           <w:color w:val="000000"/>
         </w:rPr>
-        <w:t xml:space="preserve">Report a specific problem or request help for </w:t>
-      </w:r>
-      <w:proofErr w:type="spellStart"/>
-      <w:r>
-        <w:rPr>
-          <w:rFonts w:cs="Verdana"/>
-          <w:color w:val="000000"/>
-        </w:rPr>
-        <w:t>CodeXL</w:t>
-      </w:r>
-      <w:proofErr w:type="spellEnd"/>
+        <w:t xml:space="preserve">Report a specific problem or request help for CodeXL </w:t>
+      </w:r>
+      <w:r>
+        <w:rPr>
+          <w:rFonts w:cs="Verdana"/>
+          <w:color w:val="000000"/>
+        </w:rPr>
+        <w:t>on the</w:t>
+      </w:r>
       <w:r>
         <w:rPr>
           <w:rFonts w:cs="Verdana"/>
@@ -3053,36 +2607,13 @@
         </w:rPr>
         <w:t xml:space="preserve"> </w:t>
       </w:r>
-      <w:r>
-        <w:rPr>
-          <w:rFonts w:cs="Verdana"/>
-          <w:color w:val="000000"/>
-        </w:rPr>
-        <w:t>on the</w:t>
-      </w:r>
-      <w:r>
-        <w:rPr>
-          <w:rFonts w:cs="Verdana"/>
-          <w:color w:val="000000"/>
-        </w:rPr>
-        <w:t xml:space="preserve"> </w:t>
-      </w:r>
       <w:hyperlink r:id="rId11" w:tgtFrame="_blank" w:history="1">
-        <w:proofErr w:type="spellStart"/>
         <w:r>
           <w:rPr>
             <w:rFonts w:cs="Verdana"/>
             <w:color w:val="3D578C"/>
           </w:rPr>
-          <w:t>CodeXL</w:t>
-        </w:r>
-        <w:proofErr w:type="spellEnd"/>
-        <w:r>
-          <w:rPr>
-            <w:rFonts w:cs="Verdana"/>
-            <w:color w:val="3D578C"/>
-          </w:rPr>
-          <w:t xml:space="preserve"> Forum</w:t>
+          <w:t>CodeXL Forum</w:t>
         </w:r>
       </w:hyperlink>
       <w:r>
@@ -5362,7 +4893,7 @@
 </file>
 
 <file path=customXml/itemProps1.xml><?xml version="1.0" encoding="utf-8"?>
-<ds:datastoreItem xmlns:ds="http://schemas.openxmlformats.org/officeDocument/2006/customXml" ds:itemID="{7A294095-A967-4CEC-9540-7352629341B4}">
+<ds:datastoreItem xmlns:ds="http://schemas.openxmlformats.org/officeDocument/2006/customXml" ds:itemID="{ECB16F0C-4FAD-4D8B-92C3-F6BAC1F0AEFB}">
   <ds:schemaRefs>
     <ds:schemaRef ds:uri="http://schemas.openxmlformats.org/officeDocument/2006/bibliography"/>
   </ds:schemaRefs>

</xml_diff>